<commit_message>
doku und fehler aus funktionen.js verbessert
</commit_message>
<xml_diff>
--- a/DokumentationFEE.docx
+++ b/DokumentationFEE.docx
@@ -101,7 +101,7 @@
                     </pic:cNvPicPr>
                   </pic:nvPicPr>
                   <pic:blipFill>
-                    <a:blip r:embed="rId4">
+                    <a:blip r:embed="rId5">
                       <a:extLst>
                         <a:ext uri="{28A0092B-C50C-407E-A947-70E740481C1C}">
                           <a14:useLocalDpi xmlns:a14="http://schemas.microsoft.com/office/drawing/2010/main" val="0"/>
@@ -416,7 +416,23 @@
           <w:sz w:val="24"/>
           <w:szCs w:val="24"/>
         </w:rPr>
-        <w:t>Eine gute Lösung war es mit Local Storag</w:t>
+        <w:t xml:space="preserve">Eine gute Lösung war es mit </w:t>
+      </w:r>
+      <w:proofErr w:type="spellStart"/>
+      <w:r>
+        <w:rPr>
+          <w:sz w:val="24"/>
+          <w:szCs w:val="24"/>
+        </w:rPr>
+        <w:t>Local</w:t>
+      </w:r>
+      <w:proofErr w:type="spellEnd"/>
+      <w:r>
+        <w:rPr>
+          <w:sz w:val="24"/>
+          <w:szCs w:val="24"/>
+        </w:rPr>
+        <w:t xml:space="preserve"> Storag</w:t>
       </w:r>
       <w:r>
         <w:rPr>
@@ -883,8 +899,17 @@
           <w:sz w:val="24"/>
           <w:szCs w:val="24"/>
         </w:rPr>
-        <w:t>Um das Spiel zu Testen</w:t>
-      </w:r>
+        <w:t xml:space="preserve">Um das Spiel zu </w:t>
+      </w:r>
+      <w:proofErr w:type="spellStart"/>
+      <w:r>
+        <w:rPr>
+          <w:sz w:val="24"/>
+          <w:szCs w:val="24"/>
+        </w:rPr>
+        <w:t>Testen</w:t>
+      </w:r>
+      <w:proofErr w:type="spellEnd"/>
       <w:r>
         <w:rPr>
           <w:sz w:val="24"/>
@@ -966,73 +991,88 @@
           <w:szCs w:val="24"/>
         </w:rPr>
       </w:pPr>
-      <w:r>
-        <w:rPr>
-          <w:sz w:val="24"/>
-          <w:szCs w:val="24"/>
-        </w:rPr>
-        <w:t>https://www.mediaevent.de/</w:t>
-      </w:r>
-    </w:p>
-    <w:p>
-      <w:pPr>
-        <w:rPr>
-          <w:sz w:val="24"/>
-          <w:szCs w:val="24"/>
-        </w:rPr>
-      </w:pPr>
-      <w:r>
-        <w:rPr>
-          <w:sz w:val="24"/>
-          <w:szCs w:val="24"/>
-        </w:rPr>
-        <w:t>https://www.w3schools.com/</w:t>
-      </w:r>
-    </w:p>
-    <w:p>
-      <w:pPr>
-        <w:rPr>
-          <w:sz w:val="24"/>
-          <w:szCs w:val="24"/>
-        </w:rPr>
-      </w:pPr>
-      <w:r>
-        <w:rPr>
-          <w:sz w:val="24"/>
-          <w:szCs w:val="24"/>
-        </w:rPr>
-        <w:t>https://www.mediaevent.de/javascript/</w:t>
-      </w:r>
-    </w:p>
-    <w:p>
-      <w:pPr>
-        <w:rPr>
-          <w:sz w:val="24"/>
-          <w:szCs w:val="24"/>
-        </w:rPr>
-      </w:pPr>
-      <w:r>
-        <w:rPr>
-          <w:sz w:val="24"/>
-          <w:szCs w:val="24"/>
-        </w:rPr>
-        <w:t>https://css-tricks.com/</w:t>
-      </w:r>
-    </w:p>
-    <w:p>
-      <w:pPr>
-        <w:rPr>
-          <w:sz w:val="24"/>
-          <w:szCs w:val="24"/>
-        </w:rPr>
-      </w:pPr>
-      <w:r>
-        <w:rPr>
-          <w:sz w:val="24"/>
-          <w:szCs w:val="24"/>
-        </w:rPr>
-        <w:t>https://developer.mozilla.org/en-US/docs/Web/CSS/@media</w:t>
-      </w:r>
+      <w:hyperlink r:id="rId6" w:history="1">
+        <w:r>
+          <w:rPr>
+            <w:rStyle w:val="Hyperlink"/>
+            <w:sz w:val="24"/>
+            <w:szCs w:val="24"/>
+          </w:rPr>
+          <w:t>https://www.mediaevent.de/</w:t>
+        </w:r>
+      </w:hyperlink>
+    </w:p>
+    <w:p>
+      <w:pPr>
+        <w:rPr>
+          <w:sz w:val="24"/>
+          <w:szCs w:val="24"/>
+        </w:rPr>
+      </w:pPr>
+      <w:hyperlink r:id="rId7" w:history="1">
+        <w:r>
+          <w:rPr>
+            <w:rStyle w:val="Hyperlink"/>
+            <w:sz w:val="24"/>
+            <w:szCs w:val="24"/>
+          </w:rPr>
+          <w:t>https://www.w3schools.com/</w:t>
+        </w:r>
+      </w:hyperlink>
+    </w:p>
+    <w:p>
+      <w:pPr>
+        <w:rPr>
+          <w:sz w:val="24"/>
+          <w:szCs w:val="24"/>
+        </w:rPr>
+      </w:pPr>
+      <w:hyperlink r:id="rId8" w:history="1">
+        <w:r>
+          <w:rPr>
+            <w:rStyle w:val="Hyperlink"/>
+            <w:sz w:val="24"/>
+            <w:szCs w:val="24"/>
+          </w:rPr>
+          <w:t>https://www.mediaevent.de/javascript/</w:t>
+        </w:r>
+      </w:hyperlink>
+    </w:p>
+    <w:p>
+      <w:pPr>
+        <w:rPr>
+          <w:sz w:val="24"/>
+          <w:szCs w:val="24"/>
+        </w:rPr>
+      </w:pPr>
+      <w:hyperlink r:id="rId9" w:history="1">
+        <w:r>
+          <w:rPr>
+            <w:rStyle w:val="Hyperlink"/>
+            <w:sz w:val="24"/>
+            <w:szCs w:val="24"/>
+          </w:rPr>
+          <w:t>https://css-tricks.com/</w:t>
+        </w:r>
+      </w:hyperlink>
+    </w:p>
+    <w:p>
+      <w:pPr>
+        <w:rPr>
+          <w:sz w:val="24"/>
+          <w:szCs w:val="24"/>
+        </w:rPr>
+      </w:pPr>
+      <w:hyperlink r:id="rId10" w:history="1">
+        <w:r>
+          <w:rPr>
+            <w:rStyle w:val="Hyperlink"/>
+            <w:sz w:val="24"/>
+            <w:szCs w:val="24"/>
+          </w:rPr>
+          <w:t>https://developer.mozilla.org/en-US/docs/Web/CSS/@media</w:t>
+        </w:r>
+      </w:hyperlink>
     </w:p>
     <w:sectPr>
       <w:pgSz w:w="11906" w:h="16838"/>
@@ -1470,6 +1510,29 @@
     <w:semiHidden/>
     <w:unhideWhenUsed/>
   </w:style>
+  <w:style w:type="character" w:styleId="Hyperlink">
+    <w:name w:val="Hyperlink"/>
+    <w:basedOn w:val="Absatz-Standardschriftart"/>
+    <w:uiPriority w:val="99"/>
+    <w:unhideWhenUsed/>
+    <w:rsid w:val="008A020E"/>
+    <w:rPr>
+      <w:color w:val="0563C1" w:themeColor="hyperlink"/>
+      <w:u w:val="single"/>
+    </w:rPr>
+  </w:style>
+  <w:style w:type="character" w:styleId="NichtaufgelsteErwhnung">
+    <w:name w:val="Unresolved Mention"/>
+    <w:basedOn w:val="Absatz-Standardschriftart"/>
+    <w:uiPriority w:val="99"/>
+    <w:semiHidden/>
+    <w:unhideWhenUsed/>
+    <w:rsid w:val="008A020E"/>
+    <w:rPr>
+      <w:color w:val="605E5C"/>
+      <w:shd w:val="clear" w:color="auto" w:fill="E1DFDD"/>
+    </w:rPr>
+  </w:style>
 </w:styles>
 </file>
 
@@ -1766,4 +1829,34 @@
     </a:ext>
   </a:extLst>
 </a:theme>
+</file>
+
+<file path=customXml/item1.xml><?xml version="1.0" encoding="utf-8"?>
+<b:Sources xmlns:b="http://schemas.openxmlformats.org/officeDocument/2006/bibliography" xmlns="http://schemas.openxmlformats.org/officeDocument/2006/bibliography" SelectedStyle="\APASixthEditionOfficeOnline.xsl" StyleName="APA" Version="6">
+  <b:Source>
+    <b:Tag>htt</b:Tag>
+    <b:SourceType>InternetSite</b:SourceType>
+    <b:Guid>{DB467FCD-0D24-437B-A729-DECEBDB5CCCD}</b:Guid>
+    <b:Author>
+      <b:Author>
+        <b:NameList>
+          <b:Person>
+            <b:Last>https://www.mediaevent.de/</b:Last>
+          </b:Person>
+        </b:NameList>
+      </b:Author>
+    </b:Author>
+    <b:Title>https://www.mediaevent.de/</b:Title>
+    <b:InternetSiteTitle>https://www.mediaevent.de/</b:InternetSiteTitle>
+    <b:RefOrder>1</b:RefOrder>
+  </b:Source>
+</b:Sources>
+</file>
+
+<file path=customXml/itemProps1.xml><?xml version="1.0" encoding="utf-8"?>
+<ds:datastoreItem xmlns:ds="http://schemas.openxmlformats.org/officeDocument/2006/customXml" ds:itemID="{CD5A9755-11C6-4112-B4EE-9410A039477E}">
+  <ds:schemaRefs>
+    <ds:schemaRef ds:uri="http://schemas.openxmlformats.org/officeDocument/2006/bibliography"/>
+  </ds:schemaRefs>
+</ds:datastoreItem>
 </file>
</xml_diff>